<commit_message>
Update the file add more questions
</commit_message>
<xml_diff>
--- a/Interview Questions.docx
+++ b/Interview Questions.docx
@@ -141,6 +141,221 @@
       <w:r>
         <w:t>How do you determine the types of data with which you work?</w:t>
       </w:r>
+    </w:p>
+    <w:p>
+      <w:pPr>
+        <w:pStyle w:val="ListParagraph"/>
+        <w:numPr>
+          <w:ilvl w:val="0"/>
+          <w:numId w:val="1"/>
+        </w:numPr>
+      </w:pPr>
+      <w:r>
+        <w:t>How do yo</w:t>
+      </w:r>
+      <w:r>
+        <w:t xml:space="preserve">u organize </w:t>
+      </w:r>
+      <w:r>
+        <w:t xml:space="preserve">an </w:t>
+      </w:r>
+      <w:r>
+        <w:t>extensive set of data?</w:t>
+      </w:r>
+    </w:p>
+    <w:p>
+      <w:pPr>
+        <w:pStyle w:val="ListParagraph"/>
+        <w:numPr>
+          <w:ilvl w:val="0"/>
+          <w:numId w:val="1"/>
+        </w:numPr>
+      </w:pPr>
+      <w:r>
+        <w:t>How do you identify whether there is a correlation or a</w:t>
+      </w:r>
+      <w:r>
+        <w:t xml:space="preserve"> cause in a dataset?</w:t>
+      </w:r>
+      <w:r>
+        <w:t xml:space="preserve"> </w:t>
+      </w:r>
+    </w:p>
+    <w:p>
+      <w:pPr>
+        <w:pStyle w:val="ListParagraph"/>
+        <w:numPr>
+          <w:ilvl w:val="0"/>
+          <w:numId w:val="1"/>
+        </w:numPr>
+      </w:pPr>
+      <w:r>
+        <w:t xml:space="preserve">What programs are you proficient </w:t>
+      </w:r>
+      <w:r>
+        <w:t>with for data management and analysis?</w:t>
+      </w:r>
+    </w:p>
+    <w:p>
+      <w:pPr>
+        <w:pStyle w:val="ListParagraph"/>
+        <w:numPr>
+          <w:ilvl w:val="0"/>
+          <w:numId w:val="1"/>
+        </w:numPr>
+      </w:pPr>
+      <w:r>
+        <w:t xml:space="preserve">If our finance team wanted to create a </w:t>
+      </w:r>
+      <w:r>
+        <w:t>five-year</w:t>
+      </w:r>
+      <w:r>
+        <w:t xml:space="preserve"> </w:t>
+      </w:r>
+      <w:r>
+        <w:t>forecast, would you apply linear or logistic regression? Why?</w:t>
+      </w:r>
+    </w:p>
+    <w:p>
+      <w:pPr>
+        <w:pStyle w:val="ListParagraph"/>
+        <w:numPr>
+          <w:ilvl w:val="0"/>
+          <w:numId w:val="1"/>
+        </w:numPr>
+      </w:pPr>
+      <w:r>
+        <w:t>Describe your experience integrating data for deep learning?</w:t>
+      </w:r>
+    </w:p>
+    <w:p>
+      <w:pPr>
+        <w:pStyle w:val="ListParagraph"/>
+        <w:numPr>
+          <w:ilvl w:val="0"/>
+          <w:numId w:val="1"/>
+        </w:numPr>
+      </w:pPr>
+      <w:r>
+        <w:t xml:space="preserve">What machine learning framework are you familiar </w:t>
+      </w:r>
+      <w:r>
+        <w:t>with using?</w:t>
+      </w:r>
+    </w:p>
+    <w:p>
+      <w:pPr>
+        <w:pStyle w:val="ListParagraph"/>
+        <w:numPr>
+          <w:ilvl w:val="0"/>
+          <w:numId w:val="1"/>
+        </w:numPr>
+      </w:pPr>
+      <w:r>
+        <w:t xml:space="preserve">How have you implemented A/B testing </w:t>
+      </w:r>
+      <w:r>
+        <w:t>in past data projects?</w:t>
+      </w:r>
+    </w:p>
+    <w:p>
+      <w:pPr>
+        <w:pStyle w:val="ListParagraph"/>
+        <w:numPr>
+          <w:ilvl w:val="0"/>
+          <w:numId w:val="1"/>
+        </w:numPr>
+      </w:pPr>
+      <w:r>
+        <w:t xml:space="preserve">Which programming language do you feel is </w:t>
+      </w:r>
+      <w:r>
+        <w:t>most suitable for text analytics?</w:t>
+      </w:r>
+    </w:p>
+    <w:p>
+      <w:pPr>
+        <w:pStyle w:val="ListParagraph"/>
+        <w:numPr>
+          <w:ilvl w:val="0"/>
+          <w:numId w:val="1"/>
+        </w:numPr>
+      </w:pPr>
+      <w:r>
+        <w:t xml:space="preserve">What is one </w:t>
+      </w:r>
+      <w:r>
+        <w:t>project</w:t>
+      </w:r>
+      <w:r>
+        <w:t xml:space="preserve"> you worked on that required cluster </w:t>
+      </w:r>
+      <w:r>
+        <w:t>sampling? What was the outcome?</w:t>
+      </w:r>
+    </w:p>
+    <w:p>
+      <w:pPr>
+        <w:pStyle w:val="ListParagraph"/>
+        <w:numPr>
+          <w:ilvl w:val="0"/>
+          <w:numId w:val="1"/>
+        </w:numPr>
+      </w:pPr>
+      <w:r>
+        <w:t>Share an example</w:t>
+      </w:r>
+      <w:r>
+        <w:t xml:space="preserve"> of an iteration from one of your successful data projects</w:t>
+      </w:r>
+      <w:r>
+        <w:t>. What made it successful?</w:t>
+      </w:r>
+    </w:p>
+    <w:p>
+      <w:pPr>
+        <w:pStyle w:val="ListParagraph"/>
+        <w:numPr>
+          <w:ilvl w:val="0"/>
+          <w:numId w:val="1"/>
+        </w:numPr>
+      </w:pPr>
+      <w:r>
+        <w:t xml:space="preserve">What </w:t>
+      </w:r>
+      <w:r>
+        <w:t xml:space="preserve">parameters do you establish when building an artificial </w:t>
+      </w:r>
+      <w:r>
+        <w:t>neural network?</w:t>
+      </w:r>
+    </w:p>
+    <w:p>
+      <w:pPr>
+        <w:pStyle w:val="ListParagraph"/>
+        <w:numPr>
+          <w:ilvl w:val="0"/>
+          <w:numId w:val="1"/>
+        </w:numPr>
+      </w:pPr>
+      <w:r>
+        <w:t>How do you ensure the confiden</w:t>
+      </w:r>
+      <w:r>
+        <w:t>tiality and integrity of cr</w:t>
+      </w:r>
+      <w:r>
+        <w:t>itical</w:t>
+      </w:r>
+      <w:r>
+        <w:t xml:space="preserve"> data?</w:t>
+      </w:r>
+    </w:p>
+    <w:p>
+      <w:pPr>
+        <w:pStyle w:val="ListParagraph"/>
+      </w:pPr>
     </w:p>
     <w:p>
       <w:pPr>

</xml_diff>

<commit_message>
Update the 13 questions
</commit_message>
<xml_diff>
--- a/Interview Questions.docx
+++ b/Interview Questions.docx
@@ -351,6 +351,309 @@
       <w:r>
         <w:t xml:space="preserve"> data?</w:t>
       </w:r>
+    </w:p>
+    <w:p>
+      <w:pPr>
+        <w:pStyle w:val="ListParagraph"/>
+        <w:numPr>
+          <w:ilvl w:val="0"/>
+          <w:numId w:val="1"/>
+        </w:numPr>
+      </w:pPr>
+      <w:r>
+        <w:t xml:space="preserve">Have you </w:t>
+      </w:r>
+      <w:r>
+        <w:t>created</w:t>
+      </w:r>
+      <w:r>
+        <w:t xml:space="preserve"> your own alg</w:t>
+      </w:r>
+      <w:r>
+        <w:t xml:space="preserve">orithms </w:t>
+      </w:r>
+      <w:r>
+        <w:t>before? How did you develop them?</w:t>
+      </w:r>
+    </w:p>
+    <w:p>
+      <w:pPr>
+        <w:pStyle w:val="ListParagraph"/>
+        <w:numPr>
+          <w:ilvl w:val="0"/>
+          <w:numId w:val="1"/>
+        </w:numPr>
+      </w:pPr>
+      <w:r>
+        <w:t>How do you approach data cleaning in Python?</w:t>
+      </w:r>
+    </w:p>
+    <w:p>
+      <w:pPr>
+        <w:pStyle w:val="ListParagraph"/>
+        <w:numPr>
+          <w:ilvl w:val="0"/>
+          <w:numId w:val="1"/>
+        </w:numPr>
+      </w:pPr>
+      <w:r>
+        <w:t xml:space="preserve">When working with </w:t>
+      </w:r>
+      <w:r>
+        <w:t xml:space="preserve">a </w:t>
+      </w:r>
+      <w:r>
+        <w:t xml:space="preserve">large dataset, how do you account </w:t>
+      </w:r>
+      <w:r>
+        <w:t>for outliers? Missing values or transformation?</w:t>
+      </w:r>
+    </w:p>
+    <w:p>
+      <w:pPr>
+        <w:pStyle w:val="ListParagraph"/>
+        <w:numPr>
+          <w:ilvl w:val="0"/>
+          <w:numId w:val="1"/>
+        </w:numPr>
+      </w:pPr>
+      <w:r>
+        <w:t>What are some sorting algor</w:t>
+      </w:r>
+      <w:r>
+        <w:t>ithms you have used in the R language?</w:t>
+      </w:r>
+    </w:p>
+    <w:p>
+      <w:pPr>
+        <w:pStyle w:val="ListParagraph"/>
+        <w:numPr>
+          <w:ilvl w:val="0"/>
+          <w:numId w:val="1"/>
+        </w:numPr>
+      </w:pPr>
+      <w:r>
+        <w:t xml:space="preserve">If your data team uses Hadoop, how would you integrate it with </w:t>
+      </w:r>
+      <w:r>
+        <w:t>R for</w:t>
+      </w:r>
+      <w:r>
+        <w:t xml:space="preserve"> enhanced data analysis?</w:t>
+      </w:r>
+    </w:p>
+    <w:p>
+      <w:pPr>
+        <w:pStyle w:val="ListParagraph"/>
+        <w:numPr>
+          <w:ilvl w:val="0"/>
+          <w:numId w:val="1"/>
+        </w:numPr>
+      </w:pPr>
+      <w:r>
+        <w:t>Describe your proficiency in SQL?</w:t>
+      </w:r>
+    </w:p>
+    <w:p>
+      <w:pPr>
+        <w:pStyle w:val="ListParagraph"/>
+        <w:numPr>
+          <w:ilvl w:val="0"/>
+          <w:numId w:val="1"/>
+        </w:numPr>
+      </w:pPr>
+      <w:r>
+        <w:t xml:space="preserve">What are some successful </w:t>
+      </w:r>
+      <w:r>
+        <w:t>projects you have completed in SQL? What made them successful?</w:t>
+      </w:r>
+    </w:p>
+    <w:p>
+      <w:pPr>
+        <w:pStyle w:val="ListParagraph"/>
+        <w:numPr>
+          <w:ilvl w:val="0"/>
+          <w:numId w:val="1"/>
+        </w:numPr>
+      </w:pPr>
+      <w:r>
+        <w:t xml:space="preserve">What applications would you use </w:t>
+      </w:r>
+      <w:r>
+        <w:t xml:space="preserve">the </w:t>
+      </w:r>
+      <w:r>
+        <w:t>recommender system with?</w:t>
+      </w:r>
+    </w:p>
+    <w:p>
+      <w:pPr>
+        <w:pStyle w:val="ListParagraph"/>
+        <w:numPr>
+          <w:ilvl w:val="0"/>
+          <w:numId w:val="1"/>
+        </w:numPr>
+      </w:pPr>
+      <w:r>
+        <w:t>How do you apply univariate analysis?</w:t>
+      </w:r>
+    </w:p>
+    <w:p>
+      <w:pPr>
+        <w:pStyle w:val="ListParagraph"/>
+        <w:numPr>
+          <w:ilvl w:val="0"/>
+          <w:numId w:val="1"/>
+        </w:numPr>
+      </w:pPr>
+      <w:r>
+        <w:t xml:space="preserve">What process </w:t>
+      </w:r>
+      <w:r>
+        <w:t>do you use to define the number of cluster values within a clustering algorithm?</w:t>
+      </w:r>
+    </w:p>
+    <w:p>
+      <w:pPr>
+        <w:pStyle w:val="ListParagraph"/>
+        <w:numPr>
+          <w:ilvl w:val="0"/>
+          <w:numId w:val="1"/>
+        </w:numPr>
+      </w:pPr>
+      <w:r>
+        <w:t>Explain your understanding of auto-encoders?</w:t>
+      </w:r>
+    </w:p>
+    <w:p>
+      <w:pPr>
+        <w:pStyle w:val="ListParagraph"/>
+        <w:numPr>
+          <w:ilvl w:val="0"/>
+          <w:numId w:val="1"/>
+        </w:numPr>
+      </w:pPr>
+      <w:r>
+        <w:t>How would you apply the batch normal</w:t>
+      </w:r>
+      <w:r>
+        <w:t>isation process to organise and analyse data systems?</w:t>
+      </w:r>
+    </w:p>
+    <w:p>
+      <w:pPr>
+        <w:pStyle w:val="ListParagraph"/>
+        <w:numPr>
+          <w:ilvl w:val="0"/>
+          <w:numId w:val="1"/>
+        </w:numPr>
+      </w:pPr>
+      <w:r>
+        <w:t xml:space="preserve">What machine learning library do you feel is most beneficial </w:t>
+      </w:r>
+      <w:r>
+        <w:t>for supervised learning projects?</w:t>
+      </w:r>
+    </w:p>
+    <w:p>
+      <w:pPr>
+        <w:pStyle w:val="ListParagraph"/>
+        <w:numPr>
+          <w:ilvl w:val="0"/>
+          <w:numId w:val="1"/>
+        </w:numPr>
+      </w:pPr>
+      <w:r>
+        <w:t xml:space="preserve">What steps do you take before you apply </w:t>
+      </w:r>
+      <w:r>
+        <w:t>machine learning algorithms?</w:t>
+      </w:r>
+    </w:p>
+    <w:p>
+      <w:pPr>
+        <w:pStyle w:val="ListParagraph"/>
+        <w:numPr>
+          <w:ilvl w:val="0"/>
+          <w:numId w:val="1"/>
+        </w:numPr>
+      </w:pPr>
+      <w:r>
+        <w:t>How would you resolve unbalanced binary classifications?</w:t>
+      </w:r>
+    </w:p>
+    <w:p>
+      <w:pPr>
+        <w:pStyle w:val="ListParagraph"/>
+        <w:numPr>
+          <w:ilvl w:val="0"/>
+          <w:numId w:val="1"/>
+        </w:numPr>
+      </w:pPr>
+      <w:r>
+        <w:lastRenderedPageBreak/>
+        <w:t>What are the benefits of box plots when visualization big data?</w:t>
+      </w:r>
+    </w:p>
+    <w:p>
+      <w:pPr>
+        <w:pStyle w:val="ListParagraph"/>
+        <w:numPr>
+          <w:ilvl w:val="0"/>
+          <w:numId w:val="1"/>
+        </w:numPr>
+      </w:pPr>
+      <w:r>
+        <w:t>Describe the regularisation method you can apply when implementing training data?</w:t>
+      </w:r>
+    </w:p>
+    <w:p>
+      <w:pPr>
+        <w:pStyle w:val="ListParagraph"/>
+        <w:numPr>
+          <w:ilvl w:val="0"/>
+          <w:numId w:val="1"/>
+        </w:numPr>
+      </w:pPr>
+      <w:r>
+        <w:t xml:space="preserve">How do you select metrics for </w:t>
+      </w:r>
+      <w:r>
+        <w:t>cross-validation</w:t>
+      </w:r>
+      <w:r>
+        <w:t>?</w:t>
+      </w:r>
+    </w:p>
+    <w:p>
+      <w:pPr>
+        <w:pStyle w:val="ListParagraph"/>
+        <w:numPr>
+          <w:ilvl w:val="0"/>
+          <w:numId w:val="1"/>
+        </w:numPr>
+      </w:pPr>
+      <w:r>
+        <w:t>How would you evaluate a predictive model from multiple regression analysis?</w:t>
+      </w:r>
+    </w:p>
+    <w:p>
+      <w:pPr>
+        <w:pStyle w:val="ListParagraph"/>
+        <w:numPr>
+          <w:ilvl w:val="0"/>
+          <w:numId w:val="1"/>
+        </w:numPr>
+      </w:pPr>
+      <w:r>
+        <w:t>When would you use random forests over a support vector machines?</w:t>
+      </w:r>
+    </w:p>
+    <w:p>
+      <w:pPr>
+        <w:ind w:left="360"/>
+      </w:pPr>
     </w:p>
     <w:p>
       <w:pPr>

</xml_diff>